<commit_message>
UPDATE tex, pdf AND docx Readme files
</commit_message>
<xml_diff>
--- a/Readme.docx
+++ b/Readme.docx
@@ -154,7 +154,7 @@
         <w:rPr>
           <w:rStyle w:val="VerbatimChar"/>
         </w:rPr>
-        <w:t xml:space="preserve">## Loaded GDAL runtime: GDAL 1.9.0, released 2011/12/29</w:t>
+        <w:t xml:space="preserve">## Loaded GDAL runtime: GDAL 1.9.1, released 2012/05/15</w:t>
       </w:r>
       <w:br/>
       <w:r>
@@ -234,7 +234,7 @@
         <w:rPr>
           <w:rStyle w:val="VerbatimChar"/>
         </w:rPr>
-        <w:t xml:space="preserve">##  GEOS runtime version: 3.3.2-CAPI-1.7.2 </w:t>
+        <w:t xml:space="preserve">##  GEOS runtime version: 3.3.5-CAPI-1.7.5 </w:t>
       </w:r>
       <w:br/>
       <w:r>
@@ -526,7 +526,14 @@
         <w:rPr>
           <w:rStyle w:val="CommentTok"/>
         </w:rPr>
-        <w:t xml:space="preserve"># non-mac users will likely need to replace /Volumes/ with //akc-nmml/</w:t>
+        <w:t xml:space="preserve"># non-mac users will likely need to replace /Volumes/ with</w:t>
+      </w:r>
+      <w:br/>
+      <w:r>
+        <w:rPr>
+          <w:rStyle w:val="CommentTok"/>
+        </w:rPr>
+        <w:t xml:space="preserve"># //afsc/akc-nmml/</w:t>
       </w:r>
       <w:br/>
       <w:r>
@@ -598,7 +605,7 @@
         <w:rPr>
           <w:rStyle w:val="VerbatimChar"/>
         </w:rPr>
-        <w:t xml:space="preserve">## values      : /private/var/folders/42/x3dcnwt91pgdvgdmn_l3gtkh0004p2/T/RtmpwvQXQp/file40f35f3f85bb.tif </w:t>
+        <w:t xml:space="preserve">## values      : /private/var/folders/42/x3dcnwt91pgdvgdmn_l3gtkh0004p2/T/RtmptNwY0y/file41ee65fdf06d.tif </w:t>
       </w:r>
       <w:br/>
       <w:r>
@@ -619,7 +626,7 @@
         <w:rPr>
           <w:rStyle w:val="VerbatimChar"/>
         </w:rPr>
-        <w:t xml:space="preserve">## layer name  : file40f35f3f85bb </w:t>
+        <w:t xml:space="preserve">## layer name  : file41ee65fdf06d </w:t>
       </w:r>
       <w:br/>
       <w:r>
@@ -627,6 +634,47 @@
           <w:rStyle w:val="VerbatimChar"/>
         </w:rPr>
         <w:t xml:space="preserve">## </w:t>
+      </w:r>
+    </w:p>
+    <w:p>
+      <w:r>
+        <w:t xml:space="preserve">The PROJ4 string for this file should read:</w:t>
+      </w:r>
+    </w:p>
+    <w:p>
+      <w:r>
+        <w:rPr>
+          <w:rStyle w:val="VerbatimChar"/>
+        </w:rPr>
+        <w:t xml:space="preserve">+proj=laea +lat_0=90 +lon_0=0 +x_0=0 +y_0=0 +datum=WGS84 +units=m +no_defs</w:t>
+      </w:r>
+    </w:p>
+    <w:p>
+      <w:r>
+        <w:t xml:space="preserve">If this projection is not recognized (as appears to be the case for Windows installations), another command will need to be run to set the projection data.</w:t>
+      </w:r>
+    </w:p>
+    <w:p>
+      <w:pPr>
+        <w:pStyle w:val="SourceCode"/>
+      </w:pPr>
+      <w:r>
+        <w:rPr>
+          <w:rStyle w:val="KeywordTok"/>
+        </w:rPr>
+        <w:t xml:space="preserve">projection</w:t>
+      </w:r>
+      <w:r>
+        <w:rPr>
+          <w:rStyle w:val="NormalTok"/>
+        </w:rPr>
+        <w:t xml:space="preserve">(r) &lt;- </w:t>
+      </w:r>
+      <w:r>
+        <w:rPr>
+          <w:rStyle w:val="StringTok"/>
+        </w:rPr>
+        <w:t xml:space="preserve">"+proj=laea +lat_0=90 +lon_0=0 +x_0=0 +y_0=0 +datum=WGS84 +units=m +no_defs"</w:t>
       </w:r>
     </w:p>
     <w:bookmarkStart w:id="nsidc-ssmi-geotiff-sea-ice-concentration-files" w:name="nsidc-ssmi-geotiff-sea-ice-concentration-files"/>

</xml_diff>